<commit_message>
Added JDT support for services in the workspace.
</commit_message>
<xml_diff>
--- a/tests/org.obeonetwork.m2doc.tests/resources/mTable/sample/sample-template.docx
+++ b/tests/org.obeonetwork.m2doc.tests/resources/mTable/sample/sample-template.docx
@@ -72,7 +72,11 @@
         <w:t>End of demonstration.</w:t>
       </w:r>
     </w:p>
-    <w:p/>
+    <w:p>
+      <w:r>
+        <w:t/>
+      </w:r>
+    </w:p>
     <w:sectPr>
       <w:pgSz w:h="16838" w:w="11906"/>
       <w:pgMar w:bottom="1417" w:footer="708" w:gutter="0" w:header="708" w:left="1417" w:right="1417" w:top="1417"/>

</xml_diff>